<commit_message>
New translations information sheet and consent form.docx (Romanian)
</commit_message>
<xml_diff>
--- a/translations/parent_text_crisis_romania/ro/ro_Information Sheet and Consent Form.docx
+++ b/translations/parent_text_crisis_romania/ro/ro_Information Sheet and Consent Form.docx
@@ -19,7 +19,7 @@
           <wp:inline distT="0" distB="0" distL="0" distR="0" wp14:anchorId="508A0E2F" wp14:editId="5B4F06E7">
             <wp:extent cx="754472" cy="754472"/>
             <wp:effectExtent l="0" t="0" r="0" b="0"/>
-            <wp:docPr id="3" name="Picture 2" descr="Picture 2">
+            <wp:docPr id="3" name="Imaginea 2" descr="Picture 2">
               <a:extLst xmlns:a="http://schemas.openxmlformats.org/drawingml/2006/main">
                 <a:ext uri="{FF2B5EF4-FFF2-40B4-BE49-F238E27FC236}">
                   <a16:creationId xmlns:a16="http://schemas.microsoft.com/office/drawing/2014/main" id="{557D7B0B-BA95-C440-CD7C-A6805D9A9672}"/>
@@ -33,7 +33,7 @@
               <a:graphicData uri="http://schemas.openxmlformats.org/drawingml/2006/picture">
                 <pic:pic xmlns:pic="http://schemas.openxmlformats.org/drawingml/2006/picture">
                   <pic:nvPicPr>
-                    <pic:cNvPr id="3" name="Picture 2" descr="Picture 2">
+                    <pic:cNvPr id="3" name="Imaginea 2" descr="Picture 2">
                       <a:extLst>
                         <a:ext uri="{FF2B5EF4-FFF2-40B4-BE49-F238E27FC236}">
                           <a16:creationId xmlns:a16="http://schemas.microsoft.com/office/drawing/2014/main" id="{557D7B0B-BA95-C440-CD7C-A6805D9A9672}"/>
@@ -93,7 +93,7 @@
         </w:rPr>
       </w:pPr>
       <w:r>
-        <w:t xml:space="preserve">Jamie Lachman: Professor at University of Oxford</w:t>
+        <w:t xml:space="preserve">Jamie Lachman: Profesor la Universitatea Oxford</w:t>
         <w:br/>
         <w:t>Jamie.lachman@spi.ox.ac.uk</w:t>
       </w:r>
@@ -118,7 +118,7 @@
       <w:bookmarkStart w:id="3" w:name="_30j0zll" w:colFirst="0" w:colLast="0"/>
       <w:bookmarkEnd w:id="3"/>
       <w:r>
-        <w:t xml:space="preserve">You’re invited to participate in an evaluation study of CrisisText: A chatbot developed by Parenting for Lifelong Health (PLH), World Vision (WV), and IDEMS International to strengthen parents, caregivers, and children. We’re doing this study to learn about your experience with CrisisText to make sure the chatbot helps families like yours.</w:t>
+        <w:t xml:space="preserve">Te invităm să participi la un studiu de evaluare a chatbotului Busola Părintelui: un chatbot dezvoltat de Parenting for Lifelong Health (PLH), World Vision (WV) și IDEMS International pentru a sprijini părinții, persoanele care au grijă de copii și copiii înșiși. Realizăm acest studiu pentru a afla mai multe despre experiența ta cu chatbotul Busola Părintelui și a ne asigura că acesta este util pentru familii ca a ta.</w:t>
       </w:r>
     </w:p>
     <w:p>
@@ -127,7 +127,7 @@
         <w:jc w:val="both"/>
       </w:pPr>
       <w:r>
-        <w:t xml:space="preserve">Before you decide if you’d like to join, it’s important for you to know why we’re doing this research and what it involves. You can read through this Participant Information Sheet. </w:t>
+        <w:t xml:space="preserve">Înainte de a decide dacă dorești să participi, este important să știi de ce realizăm acest studiu și ce implică el. Poți citi această Fișă Informativă pentru Participanți. </w:t>
       </w:r>
     </w:p>
     <w:p>
@@ -139,7 +139,7 @@
         </w:rPr>
       </w:pPr>
       <w:r>
-        <w:t xml:space="preserve">If you have any questions about the chatbot or if something isn’t clear, please email the study team at </w:t>
+        <w:t xml:space="preserve">Dacă ai întrebări despre chatbot sau dacă ceva nu este clar, te rugăm să trimiți un e-mail echipei de cercetare la </w:t>
       </w:r>
       <w:hyperlink r:id="rId8">
         <w:r>
@@ -151,7 +151,7 @@
         </w:r>
       </w:hyperlink>
       <w:r>
-        <w:t xml:space="preserve"> or message us on WhatsApp at +27 79 762 3598. We’re here to help you! </w:t>
+        <w:t xml:space="preserve"> sau să ne trimiți un mesaj pe WhatsApp la +27 79 762 3598. Suntem aici să te ajutăm! </w:t>
       </w:r>
     </w:p>
     <w:p>
@@ -164,7 +164,7 @@
         <w:pStyle w:val="P68B1DB1-Normal2"/>
       </w:pPr>
       <w:r>
-        <w:t xml:space="preserve">Who can join?</w:t>
+        <w:t xml:space="preserve">Cine poate participa?</w:t>
       </w:r>
     </w:p>
     <w:p>
@@ -173,7 +173,7 @@
         <w:jc w:val="both"/>
       </w:pPr>
       <w:r>
-        <w:t xml:space="preserve">To be part of the study, you need to be 18 years or older, be the parent or caregiver of a child under 18 years old, and live in a country with a participating World Vision office. You also need to agree to take part in the study. </w:t>
+        <w:t xml:space="preserve">Pentru a participa la studiu, trebuie să ai 18 ani sau mai mult, să fii părinte sau să ai în grijă un copil cu vârsta sub 18 ani și să locuiești într-o țară în care există un birou World Vision care participă la studiu. De asemenea, trebuie să fii de acord să participi la studiu. </w:t>
       </w:r>
     </w:p>
     <w:p>
@@ -182,7 +182,7 @@
         <w:pStyle w:val="P68B1DB1-Normal2"/>
       </w:pPr>
       <w:r>
-        <w:t xml:space="preserve">Do I have to join?</w:t>
+        <w:t xml:space="preserve">Trebuie să particip?</w:t>
       </w:r>
     </w:p>
     <w:p>
@@ -191,7 +191,7 @@
         <w:jc w:val="both"/>
       </w:pPr>
       <w:r>
-        <w:t xml:space="preserve">No, it's up to you if you want to join or not. If you don't want to participate, nothing bad will happen to you or your family. If you do choose to join, you can stop at any time. If you want to stop getting messages, you can type "STOP MESSAGES". Additionally, if you participate but don’t want to answer some questions that the chatbot asks, you can simply skip any questions. You can still get the chatbot messages even if you don't answer the questions.</w:t>
+        <w:t xml:space="preserve">Nu, este decizia ta să participi sau nu. Dacă nu vrei să participi, nu e nicio problemă. Dacă alegi să participi, poți să renunți în orice moment. Dacă dorești să nu mai primești mesaje, poți scrie „STOP MESAJE”. În plus, dacă participi, dar nu dorești să răspunzi la anumite întrebări adresate de chatbot, poți pur și simplu să treci peste ele. Poți primi în continuare mesajele chatbotului chiar dacă nu răspunzi la întrebări.</w:t>
       </w:r>
     </w:p>
     <w:p>
@@ -202,7 +202,7 @@
         <w:rPr>
           <w:b/>
         </w:rPr>
-        <w:t xml:space="preserve">What happens if I join?</w:t>
+        <w:t xml:space="preserve">Ce se întâmplă dacă particip?</w:t>
       </w:r>
       <w:r>
         <w:t xml:space="preserve"> </w:t>
@@ -214,7 +214,7 @@
         <w:jc w:val="both"/>
       </w:pPr>
       <w:r>
-        <w:t xml:space="preserve">If you decide to join, you’ll need to read the consent form below and answer “Yes” on WhatsApp to the question, “I have read and understand the information, and I give consent to participate in the study”. </w:t>
+        <w:t xml:space="preserve">Dacă decizi să participi, trebuie să citești formularul de consimțământ de mai jos și să răspunzi „Da” pe WhatsApp la afirmația „Am citit și înțeles informațiile și îmi dau consimțământul să particip la studiu”. </w:t>
       </w:r>
     </w:p>
     <w:p>
@@ -231,13 +231,13 @@
         </w:rPr>
       </w:pPr>
       <w:r>
-        <w:t xml:space="preserve">The study team will then send you a survey through WhatsApp with about 8 questions. </w:t>
+        <w:t xml:space="preserve">Echipa de cercetare va transmite apoi un chestionar prin WhatsApp cu aproximativ 8 întrebări. </w:t>
       </w:r>
       <w:r>
         <w:rPr>
           <w:color w:val="000000" w:themeColor="text1"/>
         </w:rPr>
-        <w:t xml:space="preserve">The survey asks questions related to parenting and your well-being.</w:t>
+        <w:t xml:space="preserve">Chestionarul conține întrebări referitoare la parenting și la starea dumneavoastră de bine.</w:t>
       </w:r>
     </w:p>
     <w:p>
@@ -254,14 +254,14 @@
         </w:rPr>
       </w:pPr>
       <w:r>
-        <w:t xml:space="preserve">After this, we’ll begin the CrisisText programme. This programme includes sessions with tips aiming </w:t>
+        <w:t xml:space="preserve">După aceasta, va începe programul Busola Părintelui. Acest program include sesiuni cu sfaturi menite să </w:t>
       </w:r>
       <w:r>
         <w:rPr>
           <w:sz w:val="20"/>
           <w:szCs w:val="20"/>
         </w:rPr>
-        <w:t xml:space="preserve">provide encouragement and actionable tips to:</w:t>
+        <w:t xml:space="preserve"> ofere încurajare și recomandări practice pentru:</w:t>
       </w:r>
     </w:p>
     <w:p>
@@ -280,7 +280,7 @@
         </w:rPr>
       </w:pPr>
       <w:r>
-        <w:t xml:space="preserve">1) Help parents heal from depression, anxiety, and trauma; </w:t>
+        <w:t xml:space="preserve">1) Ajutarea părinților să se recupereze după depresie, anxietate și traume; </w:t>
       </w:r>
     </w:p>
     <w:p>
@@ -299,7 +299,7 @@
         </w:rPr>
       </w:pPr>
       <w:r>
-        <w:t xml:space="preserve">2) Improve parenting practices to keep children safe and healthy amidst crisis </w:t>
+        <w:t xml:space="preserve">2) Îmbunătățirea practicilor parentale pentru a asigura siguranța și sănătatea copiilor în situații de criză. </w:t>
       </w:r>
     </w:p>
     <w:p>
@@ -316,7 +316,7 @@
         </w:rPr>
       </w:pPr>
       <w:r>
-        <w:t xml:space="preserve">We’ll send you a survey with questions again after you participate in CrisisText, and again one month later.</w:t>
+        <w:t xml:space="preserve">Îți vom trimite din nou un chestionar cu întrebări după ce vei participa la Busola Părintelui și, din nou, după o lună.</w:t>
       </w:r>
     </w:p>
     <w:p>
@@ -329,7 +329,7 @@
         <w:pStyle w:val="P68B1DB1-Normal2"/>
       </w:pPr>
       <w:r>
-        <w:t xml:space="preserve">Do I get anything for joining? </w:t>
+        <w:t xml:space="preserve">Primesc ceva pentru participare? </w:t>
       </w:r>
     </w:p>
     <w:p>
@@ -338,7 +338,7 @@
         <w:jc w:val="both"/>
       </w:pPr>
       <w:r>
-        <w:t xml:space="preserve">We hope the CrisisText programme will provide helpful tips to build strength, hope, and encouragement for you and your children!</w:t>
+        <w:t xml:space="preserve">Sperăm că programul Busola Părintelui îți va oferi sfaturi utile pentru a te întări, a-ți da speranță și a te încuraja atât pe tine, cât și pe copiii tăi!</w:t>
       </w:r>
     </w:p>
     <w:p>
@@ -350,7 +350,7 @@
         <w:rPr>
           <w:b/>
         </w:rPr>
-        <w:t xml:space="preserve">What happens to my information if I join?</w:t>
+        <w:t xml:space="preserve">Ce se întâmplă cu informațiile mele dacă particip?</w:t>
       </w:r>
       <w:r>
         <w:t xml:space="preserve"> </w:t>
@@ -362,7 +362,7 @@
         <w:jc w:val="both"/>
       </w:pPr>
       <w:r>
-        <w:t xml:space="preserve">We only collect what’s needed for the study and store it securely. We will never ask for your name, and we do not ask for other identifying information such as date of birth. We also do not store your phone number. We only collect basic demographics (age, sex, number of children, and country).</w:t>
+        <w:t xml:space="preserve">Colectăm doar informațiile necesare pentru studiu și le stocăm în condiții de siguranță. Nu îți vom cere niciodată numele și nici alte informații de identificare, cum ar fi data nașterii. De asemenea, nu păstrăm numărul tău de telefon. Colectăm doar date demografice de bază (cum ar fi: vârsta, sexul, numărul de copii și țara).</w:t>
       </w:r>
     </w:p>
     <w:p>
@@ -371,7 +371,7 @@
         <w:jc w:val="both"/>
       </w:pPr>
       <w:r>
-        <w:t xml:space="preserve">Your information, including the answers you give during the surveys and data on how much of the program you complete, will be kept safe on secure servers connected with IDEMS, PLH, WV, and University of Oxford. All data will be kept for five years after the study. Ethics committees and monitors may check the information. We cannot remove or change your information, even if you stop participating; the reason for this is that we do not collect your identifying information (such as your name), and therefore, we won’t know which information is yours to remove or make changes. After the study, we may share the information with other researchers, but it will never be possible to know who took part.  </w:t>
+        <w:t xml:space="preserve">Informațiile tale, inclusiv răspunsurile la chestionare și datele privind progresul tău în cadrul programului, vor fi păstrate în siguranță pe servere securizate asociate cu IDEMS, PLH, WV și Universitatea Oxford. Toate datele vor fi păstrate timp de cinci ani după finalizarea studiului. Comitetele de etică și monitorizare ar putea verifica informațiile. Nu putem șterge sau modifica informațiile tale, chiar dacă renunți la participare; motivul este că nu colectăm informații de identificare (cum ar fi numele tău) și, prin urmare, nu vom ști ce informații sunt ale tale pentru a le șterge sau modifica. După studiu, este posibil să împărtășim informațiile cu alți cercetători, dar nu va fi niciodată posibil să se poată afla cine a participat.  </w:t>
       </w:r>
     </w:p>
     <w:p>
@@ -383,7 +383,7 @@
         <w:rPr>
           <w:b/>
         </w:rPr>
-        <w:t xml:space="preserve">What happens to the research results?</w:t>
+        <w:t xml:space="preserve">Ce se întâmplă cu rezultatele cercetării?</w:t>
       </w:r>
       <w:r>
         <w:t xml:space="preserve"> </w:t>
@@ -395,7 +395,7 @@
         <w:jc w:val="both"/>
       </w:pPr>
       <w:r>
-        <w:t xml:space="preserve">Your participation and what you tell us will help us understand how to support families like yours. We plan to share the results in journals, policy briefs and conferences so others can learn from this study too. When results are shared, it will not be possible to know who took part. We will never ask for your name.</w:t>
+        <w:t xml:space="preserve">Participarea ta și informațiile pe care ni le furnizezi ne vor ajuta să înțelegem cum putem sprijini familii ca a ta. Intenționăm să publicăm rezultatele în jurnale, rapoarte de specialitate și conferințe, astfel încât și alții să poată învăța din acest studiu. Când rezultatele vor fi comunicate, nu va fi posibil să se afle cine a participat. Nu îți vom cere niciodată numele.</w:t>
       </w:r>
     </w:p>
     <w:p>
@@ -407,7 +407,7 @@
         <w:rPr>
           <w:b/>
         </w:rPr>
-        <w:t xml:space="preserve">Who is in the study team?</w:t>
+        <w:t xml:space="preserve">Cine face parte din echipa de cercetare?</w:t>
       </w:r>
       <w:r>
         <w:t xml:space="preserve"> </w:t>
@@ -421,7 +421,7 @@
       <w:bookmarkStart w:id="4" w:name="_1fob9te" w:colFirst="0" w:colLast="0"/>
       <w:bookmarkEnd w:id="4"/>
       <w:r>
-        <w:t xml:space="preserve">The researchers of this study are Dr Jamie Lachman (Universities of Cape Town and Oxford) and Sydney Tucker (University of Oxford).</w:t>
+        <w:t xml:space="preserve">Cercetătorii acestui studiu sunt dr. Jamie Lachman (Universitățile din Cape Town și Oxford) și Sydney Tucker (Universitatea Oxford).</w:t>
       </w:r>
       <w:r>
         <w:rPr>
@@ -440,7 +440,7 @@
         <w:pStyle w:val="P68B1DB1-Normal2"/>
       </w:pPr>
       <w:r>
-        <w:t xml:space="preserve">Are there any risks in joining?   </w:t>
+        <w:t xml:space="preserve">Există riscuri în ceea ce privește participarea?   </w:t>
       </w:r>
     </w:p>
     <w:p>
@@ -449,7 +449,7 @@
         <w:jc w:val="both"/>
       </w:pPr>
       <w:r>
-        <w:t xml:space="preserve">We don’t expect any risks to you if you join this study. We hope the CrisisText programme will provide helpful tips to build strength, hope, and encouragement for you and your children!</w:t>
+        <w:t xml:space="preserve">Nu anticipăm niciun risc pentru tine dacă participi la acest studiu. Sperăm că programul Busola Părintelui îți va oferi sfaturi utile pentru a te întări, a-ți da speranță și a te încuraja atât pe tine, cât și pe copiii tăi!</w:t>
       </w:r>
     </w:p>
     <w:p>
@@ -458,7 +458,7 @@
         <w:jc w:val="both"/>
       </w:pPr>
       <w:r>
-        <w:t xml:space="preserve">If any questions make you uncomfortable, you don’t have to answer them. If you become upset when using the programme, you can type “HELP” to receive troubleshooting messages, including resources in your local context.</w:t>
+        <w:t xml:space="preserve">Dacă anumite întrebări te fac să te simți incomod, nu trebuie să răspunzi la ele. Dacă te neliniștește utilizarea programului, poți tasta „AJUTOR” pentru a primi mesaje de asistență tehnică, inclusiv resurse din zona ta.</w:t>
       </w:r>
     </w:p>
     <w:p>
@@ -467,7 +467,7 @@
         <w:jc w:val="both"/>
       </w:pPr>
       <w:r>
-        <w:t xml:space="preserve">Additionally, remember, you can stop participating anytime, without giving a reason. </w:t>
+        <w:t xml:space="preserve">De asemenea, ține minte că poți renunța la participare oricând, fără a oferi justificări. </w:t>
       </w:r>
     </w:p>
     <w:p>
@@ -480,7 +480,7 @@
         <w:pStyle w:val="P68B1DB1-Normal2"/>
       </w:pPr>
       <w:r>
-        <w:t xml:space="preserve">Who pays for the study?</w:t>
+        <w:t xml:space="preserve">Cine plătește pentru studiu?</w:t>
       </w:r>
     </w:p>
     <w:p>
@@ -489,7 +489,7 @@
         <w:jc w:val="both"/>
       </w:pPr>
       <w:r>
-        <w:t xml:space="preserve">This study is funded through Parenting for Lifelong Health, World Vision, and the Global Parenting Initiative, funded by the LEGO Foundation (CVR00940), Oak Foundation, the World Childhood Foundation (16191), The Human Safety Net, and the UK Research and Innovation Global Challenges Research Fund (ES/S008101/1). </w:t>
+        <w:t xml:space="preserve">Acest studiu este finanțat prin Parenting for Lifelong Health, World Vision și Global Parenting Initiative, finanțate de Fundația LEGO (CVR00940), Fundația Oak, Fundația World Childhood (16191), The Human Safety Net și Fondul de cercetare pentru provocări globale al UK Research and Innovation (ES/S008101/1). </w:t>
       </w:r>
     </w:p>
     <w:p>
@@ -502,7 +502,7 @@
         <w:pStyle w:val="P68B1DB1-Normal2"/>
       </w:pPr>
       <w:r>
-        <w:t xml:space="preserve">Data protection</w:t>
+        <w:t xml:space="preserve">Protecția datelor</w:t>
       </w:r>
     </w:p>
     <w:p>
@@ -511,7 +511,7 @@
         <w:jc w:val="both"/>
       </w:pPr>
       <w:r>
-        <w:t xml:space="preserve">The University of Oxford, IDEMS, PLH, and World Vision make sure your information is used safely and correctly, just for research. The study follows data protection laws like GDPR (General Data Protection Regulation) in the UK and POPIA (Protection of Personal Information Act) in South Africa. You can learn more about your rights regarding your data by following this link: </w:t>
+        <w:t xml:space="preserve">Universitatea din Oxford, IDEMS, PLH și World Vision se asigură că informațiile colectate sunt utilizate în mod corect și sigur, exclusiv în scopuri de cercetare. Studiul respectă legile privind protecția datelor, precum GDPR (Regulamentul general privind protecția datelor) și POPIA (Legea privind protecția informațiilor personale) în Africa de Sud. Pentru mai multe informații despre drepturile referitoare la datele tale personale, accesează acest link: </w:t>
       </w:r>
       <w:hyperlink r:id="rId9">
         <w:r>
@@ -537,7 +537,7 @@
         <w:pStyle w:val="P68B1DB1-Normal5"/>
       </w:pPr>
       <w:r>
-        <w:t xml:space="preserve">Who has approved this study?</w:t>
+        <w:t xml:space="preserve">Cine a aprobat acest studiu?</w:t>
       </w:r>
     </w:p>
     <w:p>
@@ -546,7 +546,7 @@
         <w:jc w:val="both"/>
       </w:pPr>
       <w:r>
-        <w:t xml:space="preserve">This study has received approval from the University of Oxford’s Social Sciences and Humanities Interdivisional Research Ethics Committee.</w:t>
+        <w:t xml:space="preserve">Acest studiu a primit aprobarea Comitetului de etică în cercetare interdivizional al Facultății de Științe Sociale și Umaniste a Universității Oxford.</w:t>
       </w:r>
     </w:p>
     <w:p>
@@ -556,7 +556,7 @@
         <w:pStyle w:val="P68B1DB1-Normal2"/>
       </w:pPr>
       <w:r>
-        <w:t xml:space="preserve">Who do I contact if I have questions or concerns?</w:t>
+        <w:t xml:space="preserve">Pe cine pot contacta dacă am întrebări sau nelămuriri?</w:t>
       </w:r>
     </w:p>
     <w:p>
@@ -565,7 +565,7 @@
         <w:jc w:val="both"/>
       </w:pPr>
       <w:r>
-        <w:t xml:space="preserve">If you have any questions or concerns about your rights as a study participant, you can contact the study team at </w:t>
+        <w:t xml:space="preserve">Dacă ai întrebări sau nelămuriri cu privire la drepturile tale ca participant la studiu, poți contacta echipa de studiu la adresa </w:t>
       </w:r>
       <w:hyperlink r:id="rId10">
         <w:r>
@@ -577,7 +577,7 @@
         </w:r>
       </w:hyperlink>
       <w:r>
-        <w:t xml:space="preserve"> or on WhatsApp at +27 79 762 3598 (messages only). </w:t>
+        <w:t xml:space="preserve"> sau pe WhatsApp la numărul +27 79 762 3598 (numai mesaje). </w:t>
       </w:r>
     </w:p>
     <w:p>
@@ -586,7 +586,7 @@
         <w:jc w:val="both"/>
       </w:pPr>
       <w:r>
-        <w:t xml:space="preserve">If you have more questions or concerns about your rights, you can contact the ethics committee listed: </w:t>
+        <w:t xml:space="preserve">Dacă ai mai multe întrebări sau nelămuriri cu privire la drepturile tale, poți contacta comisia de etică menționată:</w:t>
       </w:r>
     </w:p>
     <w:p>
@@ -643,10 +643,7 @@
               <w:rPr>
                 <w:b/>
               </w:rPr>
-              <w:t>Name</w:t>
-            </w:r>
-            <w:r>
-              <w:t xml:space="preserve"> </w:t>
+              <w:t>Nume</w:t>
             </w:r>
           </w:p>
         </w:tc>
@@ -669,10 +666,10 @@
               <w:rPr>
                 <w:b/>
               </w:rPr>
-              <w:t>Telephone</w:t>
+              <w:t>Telefon</w:t>
             </w:r>
             <w:r>
-              <w:t xml:space="preserve"> </w:t>
+              <w:t xml:space="preserve"> </w:t>
             </w:r>
           </w:p>
         </w:tc>
@@ -698,7 +695,7 @@
               <w:t>Email</w:t>
             </w:r>
             <w:r>
-              <w:t xml:space="preserve"> </w:t>
+              <w:t xml:space="preserve"> </w:t>
             </w:r>
           </w:p>
         </w:tc>
@@ -723,7 +720,7 @@
               <w:jc w:val="both"/>
             </w:pPr>
             <w:r>
-              <w:t xml:space="preserve">University of Oxford </w:t>
+              <w:t xml:space="preserve">Universitatea din Oxford </w:t>
             </w:r>
           </w:p>
         </w:tc>
@@ -743,7 +740,7 @@
               <w:jc w:val="both"/>
             </w:pPr>
             <w:r>
-              <w:t xml:space="preserve">+44 1865616578 </w:t>
+              <w:t xml:space="preserve">+44 1865616578 </w:t>
             </w:r>
           </w:p>
         </w:tc>
@@ -802,7 +799,7 @@
         <w:pStyle w:val="P68B1DB1-Normal2"/>
       </w:pPr>
       <w:r>
-        <w:t xml:space="preserve">Informed Consent to Take Part in the Study</w:t>
+        <w:t xml:space="preserve">Consimțământul Informat pentru Participarea la Studiu</w:t>
       </w:r>
     </w:p>
     <w:p>
@@ -811,7 +808,7 @@
         <w:jc w:val="both"/>
       </w:pPr>
       <w:r>
-        <w:t xml:space="preserve">Please read these statements carefully: </w:t>
+        <w:t xml:space="preserve">Te rugăm să citești cu atenție aceste informații: </w:t>
       </w:r>
     </w:p>
     <w:p>
@@ -823,7 +820,7 @@
         <w:jc w:val="both"/>
       </w:pPr>
       <w:r>
-        <w:t xml:space="preserve">I have read the information above and am ready to participate in CrisisText.</w:t>
+        <w:t xml:space="preserve">Am citit informațiile de mai sus și sunt gata să particip la Busola Părintelui.</w:t>
       </w:r>
     </w:p>
     <w:p>
@@ -835,7 +832,7 @@
         <w:jc w:val="both"/>
       </w:pPr>
       <w:r>
-        <w:t xml:space="preserve">I had time to think about the information, ask questions, and have all my questions answered.</w:t>
+        <w:t xml:space="preserve">Am avut timp să mă gândesc la informații, să pun întrebări și să primesc răspunsuri la toate întrebările mele.</w:t>
       </w:r>
     </w:p>
     <w:p>
@@ -847,7 +844,7 @@
         <w:jc w:val="both"/>
       </w:pPr>
       <w:r>
-        <w:t xml:space="preserve">I know I can say yes or no to participating.  Even if I say yes, I know I can stop using CrisisText anytime, and nothing bad will happen.</w:t>
+        <w:t xml:space="preserve">Știu că pot accepta sau refuza participarea.  Chiar dacă accept, știu că pot renunța oricând la Busola Părintelui.</w:t>
       </w:r>
     </w:p>
     <w:p>
@@ -859,7 +856,7 @@
         <w:jc w:val="both"/>
       </w:pPr>
       <w:r>
-        <w:t xml:space="preserve">I know my name will not be collected at any point during participation in CrisisText.</w:t>
+        <w:t xml:space="preserve">Știu că numele meu nu va fi colectat în niciun moment pe durata participării la Busola Părintelui.</w:t>
       </w:r>
     </w:p>
     <w:p>
@@ -871,7 +868,7 @@
         <w:jc w:val="both"/>
       </w:pPr>
       <w:r>
-        <w:t xml:space="preserve">I know who can see my information, including how much of the program I complete and my responses to questions. I understand it will never be linked to my name, and I know how it will be kept safe now and after the program.</w:t>
+        <w:t xml:space="preserve">Știu cine îmi poate vedea informațiile, inclusiv cât din program am finalizat și răspunsurile mele la întrebări. Înțeleg că nu va fi niciodată asociat cu numele meu și știu că va fi păstrat în siguranță atât acum, cât și după încheierea programului.</w:t>
       </w:r>
     </w:p>
     <w:p>
@@ -883,7 +880,7 @@
         <w:jc w:val="both"/>
       </w:pPr>
       <w:r>
-        <w:t xml:space="preserve">I know who to tell if I have a problem while participating in CrisisText.</w:t>
+        <w:t xml:space="preserve">Știu cui să mă adresez dacă am o problemă în timpul participării la Busola Părintelui.</w:t>
       </w:r>
     </w:p>
     <w:p>
@@ -902,7 +899,7 @@
           <w:b/>
           <w:i/>
         </w:rPr>
-        <w:t xml:space="preserve">If you have read and understand the above document, agree with the messages and give consent to participate in the study, press “Yes” in WhatsApp. Type "EXIT" in WhatsApp if you do not want to participate.</w:t>
+        <w:t xml:space="preserve">Dacă ai citit și ai înțeles documentul de mai sus, ești de acord cu mesajele și îți dai consimțământul pentru a participa la studiu, apasă „Da” în WhatsApp. Tastează „EXIT” în WhatsApp dacă nu dorești să participi.</w:t>
       </w:r>
     </w:p>
     <w:p/>
@@ -1001,7 +998,7 @@
     <w:bookmarkStart w:id="5" w:name="_zclgnrr7b456" w:colFirst="0" w:colLast="0"/>
     <w:bookmarkEnd w:id="5"/>
     <w:r>
-      <w:t xml:space="preserve">Appendix 2: CrisisText Participant Information Sheets and Consent Form</w:t>
+      <w:t xml:space="preserve">Anexa 2: Fișe informative pentru participanții la Busola Părintelui și formular de consimțământ</w:t>
       <w:br/>
       <w:t>v2</w:t>
     </w:r>

</xml_diff>